<commit_message>
update with more length measurements
</commit_message>
<xml_diff>
--- a/manuscript/Coregonine-Latitude-MS-v2-LabMeeting.docx
+++ b/manuscript/Coregonine-Latitude-MS-v2-LabMeeting.docx
@@ -425,13 +425,13 @@
         <w:rPr>
           <w:rFonts w:ascii="Times New Roman" w:eastAsia="Times New Roman" w:hAnsi="Times New Roman" w:cs="Times New Roman"/>
         </w:rPr>
-        <w:t>. Climate change can alter lake physical and chemical characteristics that result in both direct and indirect biological consequences for lake ecology and metabolism</w:t>
-      </w:r>
-      <w:r>
-        <w:rPr>
-          <w:rFonts w:ascii="Times New Roman" w:eastAsia="Times New Roman" w:hAnsi="Times New Roman" w:cs="Times New Roman"/>
-        </w:rPr>
-        <w:t xml:space="preserve"> </w:t>
+        <w:t>. Climate change can alter lake physical and chemical characteristics that result in both direct and indirect biological consequences for lake ecolo</w:t>
+      </w:r>
+      <w:r>
+        <w:rPr>
+          <w:rFonts w:ascii="Times New Roman" w:eastAsia="Times New Roman" w:hAnsi="Times New Roman" w:cs="Times New Roman"/>
+        </w:rPr>
+        <w:t xml:space="preserve">gy </w:t>
       </w:r>
       <w:r>
         <w:rPr>
@@ -804,45 +804,46 @@
         <w:rPr>
           <w:rFonts w:ascii="Times New Roman" w:eastAsia="Times New Roman" w:hAnsi="Times New Roman" w:cs="Times New Roman"/>
         </w:rPr>
-        <w:t xml:space="preserve">. Temperature is considered an abiotic master factor for aquatic ecosystems, as changes in water temperature directly alter the physical and chemical properties of water and affect phenological </w:t>
-      </w:r>
-      <w:r>
-        <w:rPr>
-          <w:rFonts w:ascii="Times New Roman" w:eastAsia="Times New Roman" w:hAnsi="Times New Roman" w:cs="Times New Roman"/>
+        <w:t>. Temperature is considered an abiotic master factor for aquatic ecosystems, as changes in water temperature directly alter the physical and chemical properties of water and affect phenological and reproductive events, metabolic rates, growth, and survival of aquatic organisms</w:t>
+      </w:r>
+      <w:r>
+        <w:rPr>
+          <w:rFonts w:ascii="Times New Roman" w:eastAsia="Times New Roman" w:hAnsi="Times New Roman" w:cs="Times New Roman"/>
+        </w:rPr>
+        <w:t xml:space="preserve"> </w:t>
+      </w:r>
+      <w:r>
+        <w:rPr>
+          <w:rFonts w:ascii="Times New Roman" w:eastAsia="Times New Roman" w:hAnsi="Times New Roman" w:cs="Times New Roman"/>
+        </w:rPr>
+        <w:fldChar w:fldCharType="begin" w:fldLock="1"/>
+      </w:r>
+      <w:r>
+        <w:rPr>
+          <w:rFonts w:ascii="Times New Roman" w:eastAsia="Times New Roman" w:hAnsi="Times New Roman" w:cs="Times New Roman"/>
+        </w:rPr>
+        <w:instrText>ADDIN CSL_CITATION {"citationItems":[{"id":"ITEM-1","itemData":{"author":[{"dropping-particle":"","family":"Brett","given":"J R","non-dropping-particle":"","parse-names":false,"suffix":""}],"container-title":"Fish physiology, vol. VIII. Bioenergetics and growth","id":"ITEM-1","issued":{"date-parts":[["1979"]]},"page":"599-677","publisher":"Academic press","title":"Environmental factors and growth","type":"article-journal"},"uris":["http://www.mendeley.com/documents/?uuid=58f19bb3-a102-4904-81be-37246dd56f48"]},{"id":"ITEM-2","itemData":{"ISSN":"0022-1112","author":[{"dropping-particle":"","family":"Little","given":"Alexander G","non-dropping-particle":"","parse-names":false,"suffix":""},{"dropping-particle":"","family":"Loughland","given":"Isabella","non-dropping-particle":"","parse-names":false,"suffix":""},{"dropping-particle":"","family":"Seebacher","given":"Frank","non-dropping-particle":"","parse-names":false,"suffix":""}],"container-title":"Journal of Fish Biology","id":"ITEM-2","issued":{"date-parts":[["2020"]]},"publisher":"Wiley Online Library","title":"What do warming waters mean for fish physiology and fisheries?","type":"article-journal"},"uris":["http://www.mendeley.com/documents/?uuid=0721a301-1198-4d8e-8d15-24181dd79059"]}],"mendeley":{"formattedCitation":"(Brett 1979, Little et al. 2020)","plainTextFormattedCitation":"(Brett 1979, Little et al. 2020)","previouslyFormattedCitation":"(Brett 1979, Little et al. 2020)"},"properties":{"noteIndex":0},"schema":"https://github.com/citation-style-language/schema/raw/master/csl-citation.json"}</w:instrText>
+      </w:r>
+      <w:r>
+        <w:rPr>
+          <w:rFonts w:ascii="Times New Roman" w:eastAsia="Times New Roman" w:hAnsi="Times New Roman" w:cs="Times New Roman"/>
+        </w:rPr>
+        <w:fldChar w:fldCharType="separate"/>
+      </w:r>
+      <w:r>
+        <w:rPr>
+          <w:rFonts w:ascii="Times New Roman" w:eastAsia="Times New Roman" w:hAnsi="Times New Roman" w:cs="Times New Roman"/>
+          <w:noProof/>
+        </w:rPr>
+        <w:t xml:space="preserve">(Brett 1979, </w:t>
+      </w:r>
+      <w:r>
+        <w:rPr>
+          <w:rFonts w:ascii="Times New Roman" w:eastAsia="Times New Roman" w:hAnsi="Times New Roman" w:cs="Times New Roman"/>
+          <w:noProof/>
         </w:rPr>
         <w:lastRenderedPageBreak/>
-        <w:t>and reproductive events, metabolic rates, growth, and survival of aquatic organisms</w:t>
-      </w:r>
-      <w:r>
-        <w:rPr>
-          <w:rFonts w:ascii="Times New Roman" w:eastAsia="Times New Roman" w:hAnsi="Times New Roman" w:cs="Times New Roman"/>
-        </w:rPr>
-        <w:t xml:space="preserve"> </w:t>
-      </w:r>
-      <w:r>
-        <w:rPr>
-          <w:rFonts w:ascii="Times New Roman" w:eastAsia="Times New Roman" w:hAnsi="Times New Roman" w:cs="Times New Roman"/>
-        </w:rPr>
-        <w:fldChar w:fldCharType="begin" w:fldLock="1"/>
-      </w:r>
-      <w:r>
-        <w:rPr>
-          <w:rFonts w:ascii="Times New Roman" w:eastAsia="Times New Roman" w:hAnsi="Times New Roman" w:cs="Times New Roman"/>
-        </w:rPr>
-        <w:instrText>ADDIN CSL_CITATION {"citationItems":[{"id":"ITEM-1","itemData":{"author":[{"dropping-particle":"","family":"Brett","given":"J R","non-dropping-particle":"","parse-names":false,"suffix":""}],"container-title":"Fish physiology, vol. VIII. Bioenergetics and growth","id":"ITEM-1","issued":{"date-parts":[["1979"]]},"page":"599-677","publisher":"Academic press","title":"Environmental factors and growth","type":"article-journal"},"uris":["http://www.mendeley.com/documents/?uuid=58f19bb3-a102-4904-81be-37246dd56f48"]},{"id":"ITEM-2","itemData":{"ISSN":"0022-1112","author":[{"dropping-particle":"","family":"Little","given":"Alexander G","non-dropping-particle":"","parse-names":false,"suffix":""},{"dropping-particle":"","family":"Loughland","given":"Isabella","non-dropping-particle":"","parse-names":false,"suffix":""},{"dropping-particle":"","family":"Seebacher","given":"Frank","non-dropping-particle":"","parse-names":false,"suffix":""}],"container-title":"Journal of Fish Biology","id":"ITEM-2","issued":{"date-parts":[["2020"]]},"publisher":"Wiley Online Library","title":"What do warming waters mean for fish physiology and fisheries?","type":"article-journal"},"uris":["http://www.mendeley.com/documents/?uuid=0721a301-1198-4d8e-8d15-24181dd79059"]}],"mendeley":{"formattedCitation":"(Brett 1979, Little et al. 2020)","plainTextFormattedCitation":"(Brett 1979, Little et al. 2020)","previouslyFormattedCitation":"(Brett 1979, Little et al. 2020)"},"properties":{"noteIndex":0},"schema":"https://github.com/citation-style-language/schema/raw/master/csl-citation.json"}</w:instrText>
-      </w:r>
-      <w:r>
-        <w:rPr>
-          <w:rFonts w:ascii="Times New Roman" w:eastAsia="Times New Roman" w:hAnsi="Times New Roman" w:cs="Times New Roman"/>
-        </w:rPr>
-        <w:fldChar w:fldCharType="separate"/>
-      </w:r>
-      <w:r>
-        <w:rPr>
-          <w:rFonts w:ascii="Times New Roman" w:eastAsia="Times New Roman" w:hAnsi="Times New Roman" w:cs="Times New Roman"/>
-          <w:noProof/>
-        </w:rPr>
-        <w:t>(Brett 1979, Little et al. 2020)</w:t>
+        <w:t>Little et al. 2020)</w:t>
       </w:r>
       <w:r>
         <w:rPr>
@@ -1413,7 +1414,19 @@
         <w:rPr>
           <w:rFonts w:ascii="Times New Roman" w:eastAsia="Times New Roman" w:hAnsi="Times New Roman" w:cs="Times New Roman"/>
         </w:rPr>
-        <w:t>. As ectotherms, fishes at high-latitudes experience low temperatures overall and shorter growing seasons and exhibit lower standard metabolic rates, growth rates, and smaller size-at-age than individuals at lower latitudes</w:t>
+        <w:t xml:space="preserve">. As ectotherms, fishes at high-latitudes experience low </w:t>
+      </w:r>
+      <w:r>
+        <w:rPr>
+          <w:rFonts w:ascii="Times New Roman" w:eastAsia="Times New Roman" w:hAnsi="Times New Roman" w:cs="Times New Roman"/>
+        </w:rPr>
+        <w:t xml:space="preserve">water </w:t>
+      </w:r>
+      <w:r>
+        <w:rPr>
+          <w:rFonts w:ascii="Times New Roman" w:eastAsia="Times New Roman" w:hAnsi="Times New Roman" w:cs="Times New Roman"/>
+        </w:rPr>
+        <w:t>temperatures overall and shorter growing seasons and exhibit lower standard metabolic rates, growth rates, and smaller size-at-age than individuals at lower latitudes</w:t>
       </w:r>
       <w:r>
         <w:rPr>
@@ -1542,14 +1555,14 @@
         <w:rPr>
           <w:rFonts w:ascii="Times New Roman" w:eastAsia="Times New Roman" w:hAnsi="Times New Roman" w:cs="Times New Roman"/>
         </w:rPr>
-        <w:t xml:space="preserve">. Large-scale experimental evolution studies may aid in </w:t>
+        <w:t xml:space="preserve">. Large-scale experimental evolution studies may aid in understanding the adaptive thermal capacity of coregonines from different </w:t>
       </w:r>
       <w:r>
         <w:rPr>
           <w:rFonts w:ascii="Times New Roman" w:eastAsia="Times New Roman" w:hAnsi="Times New Roman" w:cs="Times New Roman"/>
         </w:rPr>
         <w:lastRenderedPageBreak/>
-        <w:t xml:space="preserve">understanding the adaptive thermal capacity of coregonines from different latitudes and what level of adaptive response is needed to mitigate the effects of changing local environments </w:t>
+        <w:t xml:space="preserve">latitudes and what level of adaptive response is needed to mitigate the effects of changing local environments </w:t>
       </w:r>
       <w:r>
         <w:rPr>
@@ -1608,7 +1621,19 @@
         <w:rPr>
           <w:rFonts w:ascii="Times New Roman" w:eastAsia="Times New Roman" w:hAnsi="Times New Roman" w:cs="Times New Roman"/>
         </w:rPr>
-        <w:t>One of the challenges in comparing population performance is the choice of offspring trait to quantify fitness. The range of offspring traits are broad (</w:t>
+        <w:t xml:space="preserve">One of the challenges in comparing population performance is the choice of offspring trait to </w:t>
+      </w:r>
+      <w:r>
+        <w:rPr>
+          <w:rFonts w:ascii="Times New Roman" w:eastAsia="Times New Roman" w:hAnsi="Times New Roman" w:cs="Times New Roman"/>
+        </w:rPr>
+        <w:t>examine</w:t>
+      </w:r>
+      <w:r>
+        <w:rPr>
+          <w:rFonts w:ascii="Times New Roman" w:eastAsia="Times New Roman" w:hAnsi="Times New Roman" w:cs="Times New Roman"/>
+        </w:rPr>
+        <w:t xml:space="preserve"> fitness. The range of offspring traits are broad (</w:t>
       </w:r>
       <w:r>
         <w:rPr>
@@ -1634,7 +1659,19 @@
         <w:rPr>
           <w:rFonts w:ascii="Times New Roman" w:eastAsia="Times New Roman" w:hAnsi="Times New Roman" w:cs="Times New Roman"/>
         </w:rPr>
-        <w:t>, etc.) and vary greatly in ease and cost to attain. Early life-history and morphological traits are often measured because of convenience, but many of those traits can be influenced by genetic and maternal effects on the gametes</w:t>
+        <w:t xml:space="preserve">, etc.) and vary greatly in ease and cost to attain. Early life-history and morphological traits are often measured because of convenience, but many of those traits can be influenced </w:t>
+      </w:r>
+      <w:r>
+        <w:rPr>
+          <w:rFonts w:ascii="Times New Roman" w:eastAsia="Times New Roman" w:hAnsi="Times New Roman" w:cs="Times New Roman"/>
+        </w:rPr>
+        <w:t>through</w:t>
+      </w:r>
+      <w:r>
+        <w:rPr>
+          <w:rFonts w:ascii="Times New Roman" w:eastAsia="Times New Roman" w:hAnsi="Times New Roman" w:cs="Times New Roman"/>
+        </w:rPr>
+        <w:t xml:space="preserve"> genetic and maternal effects on the gametes</w:t>
       </w:r>
       <w:r>
         <w:rPr>
@@ -1854,7 +1891,7 @@
         <w:rPr>
           <w:rFonts w:ascii="Times New Roman" w:eastAsia="Times New Roman" w:hAnsi="Times New Roman" w:cs="Times New Roman"/>
         </w:rPr>
-        <w:t>We hypothesized that the embryonic and larval life stages of coregonine populations across latitudes differentially respond to warming winter conditions. Evolutionary differences in life-history traits of embryos and morphological traits of larvae to varying climates may drive thermal resilience during embryonic and larval stages. We used the following framework to contrast the thermal response found among populations: h</w:t>
+        <w:t>We hypothesized that coregonine populations across latitudes differentially respond to warming winter conditions. Evolutionary differences in life-history traits of embryos and morphological traits of larvae to varying climates may drive thermal resilience during embryonic and larval stages. We used the following framework to contrast the thermal response found among populations: h</w:t>
       </w:r>
       <w:sdt>
         <w:sdtPr>
@@ -1904,7 +1941,31 @@
         <w:rPr>
           <w:rFonts w:ascii="Times New Roman" w:eastAsia="Times New Roman" w:hAnsi="Times New Roman" w:cs="Times New Roman"/>
         </w:rPr>
-        <w:t>igh-latitude populations which experience lower water temperatures and longer winters, compared to lower-latitude populations, are expected to (1) have prolonged incubation periods across all temperatures, (2) have lower embryo survival as temperature increases, and (3) exhibit a smaller size-at-age across all temperatures. We also hypothesized that coregonine adults would have a parental effect on the short-term resilience of offspring to changing winter conditions. To test both hypotheses, we experimentally analyzed the reaction norms of early-life stage coregonines from known breeding crosses across a broad latitudinal gradient to changing winter thermal regimes.</w:t>
+        <w:t>igh-latitude populations which experience lower water temperatures and longer winters, compared to lower-latitude populations, are expected to (1) have prolonged incubation periods across all temperatures, (2) have lower embryo survival as temperature increases, and (3) exhibit a smaller size-at-age across all temperatures. We also hypothesized that coregonine adults would have a parental effect on the short-term resilience of offspring to changing winter conditions. To test both hypotheses, we experimentally analyzed the reaction norms of early-life stage coregonines</w:t>
+      </w:r>
+      <w:r>
+        <w:rPr>
+          <w:rFonts w:ascii="Times New Roman" w:eastAsia="Times New Roman" w:hAnsi="Times New Roman" w:cs="Times New Roman"/>
+        </w:rPr>
+        <w:t>,</w:t>
+      </w:r>
+      <w:r>
+        <w:rPr>
+          <w:rFonts w:ascii="Times New Roman" w:eastAsia="Times New Roman" w:hAnsi="Times New Roman" w:cs="Times New Roman"/>
+        </w:rPr>
+        <w:t xml:space="preserve"> from known breeding crosses</w:t>
+      </w:r>
+      <w:r>
+        <w:rPr>
+          <w:rFonts w:ascii="Times New Roman" w:eastAsia="Times New Roman" w:hAnsi="Times New Roman" w:cs="Times New Roman"/>
+        </w:rPr>
+        <w:t>,</w:t>
+      </w:r>
+      <w:r>
+        <w:rPr>
+          <w:rFonts w:ascii="Times New Roman" w:eastAsia="Times New Roman" w:hAnsi="Times New Roman" w:cs="Times New Roman"/>
+        </w:rPr>
+        <w:t xml:space="preserve"> across a broad latitudinal gradient to changing winter thermal regimes.</w:t>
       </w:r>
     </w:p>
     <w:p>
@@ -3865,7 +3926,19 @@
         <w:rPr>
           <w:rFonts w:ascii="Times New Roman" w:eastAsia="Times New Roman" w:hAnsi="Times New Roman" w:cs="Times New Roman"/>
         </w:rPr>
-        <w:t>The dam effect was significant in all life-history and morphological traits, and the sire effect was significant for DPF and ADD in all populations and YSV in FIR populations (Tables 3 and 4). Heritability estimates in life history and morphological traits in response to temperature were &lt; 0.40 (Tables 5 and 6). Embryo survival , LAH, and YSV showed the lowest degree of heritability across all populations (Tables 5 and 6). Incubation period (both DPF and ADD) had the highest heritability, with LO-Cisco and LK-Vendace having the highest response at colder temperatures and LS-Cisco at the warmer temperatures (Table 5). Length-at-hatch heritabilities were variable and showed high amounts error in the estimates (Table 6). The relative importance of the maternal variance was examined and explained a moderate portion of the phenotypic variance. Maternal effect was most consistent among populations for morphological traits (Table 6). Incubation period (both DPF and ADD) showed opposing trends in the maternal effect between GLR and FIR populations. GLR populations had higher maternal effects at colder temperatures with LO-Cisco always higher than LO-Cisco. LK-Vendace DPF and ADD showed low maternal effects at cold temperatures and a rapid increase at 9.0°C (Table 5). Overall, we found low levels of heritability but higher levels of maternal effects for ES, LAH, and YSV; three traits highly correlated to egg size (Tables 5 and 6). However, incubation period (both DPF and ADD) had moderate levels of both heritability and maternal effects (Table 5).</w:t>
+        <w:t>The dam effect was significant in all life-history and morphological traits, and the sire effect was significant for DPF and ADD in all populations and YSV in FIR populations (Tables 3 and 4). Heritability estimates in life history and morphological traits in response to temperature were &lt; 0.40 (Tables 5 and 6). Embryo survival , LAH, and YSV showed the lowest degree of heritability across all populations (Tables 5 and 6). Incubation period (both DPF and ADD) had the highest heritability, with LO-Cisco and LK-Vendace having the highest response at colder temperatures and LS-Cisco at the warmer temperatures (Table 5). Length-at-hatch heritabilities were variable</w:t>
+      </w:r>
+      <w:r>
+        <w:rPr>
+          <w:rFonts w:ascii="Times New Roman" w:eastAsia="Times New Roman" w:hAnsi="Times New Roman" w:cs="Times New Roman"/>
+        </w:rPr>
+        <w:t xml:space="preserve"> </w:t>
+      </w:r>
+      <w:r>
+        <w:rPr>
+          <w:rFonts w:ascii="Times New Roman" w:eastAsia="Times New Roman" w:hAnsi="Times New Roman" w:cs="Times New Roman"/>
+        </w:rPr>
+        <w:t>(Table 6). The relative importance of the maternal variance was examined and explained a moderate portion of the phenotypic variance. Maternal effect was most consistent among populations for morphological traits (Table 6). Incubation period (both DPF and ADD) showed opposing trends in the maternal effect between GLR and FIR populations. GLR populations had higher maternal effects at colder temperatures with LO-Cisco always higher than LO-Cisco. LK-Vendace DPF and ADD showed low maternal effects at cold temperatures and a rapid increase at 9.0°C (Table 5). Overall, we found low levels of heritability but higher levels of maternal effects for ES, LAH, and YSV; three traits highly correlated to egg size (Tables 5 and 6). However, incubation period (both DPF and ADD) had moderate levels of both heritability and maternal effects (Table 5).</w:t>
       </w:r>
     </w:p>
     <w:p>
@@ -3920,7 +3993,19 @@
         <w:rPr>
           <w:rFonts w:ascii="Times New Roman" w:eastAsia="Times New Roman" w:hAnsi="Times New Roman" w:cs="Times New Roman"/>
         </w:rPr>
-        <w:t xml:space="preserve">Our incubation experiments demonstrated substantial latitudinal variation in reaction norms for both life-history and morphological traits of early-life coregonines in response to temperature. This provides evidence that coregonines do exhibit adaptation to latitude and possess a high level of thermal plasticity. First, we found a high degree of local adaptation towards long incubation periods in high-latitude populations. Second, YSV had a strong response to temperature among populations across latitudes and was negatively correlated with LAH. Lastly, differential levels of parental effects were found among populations and traits. </w:t>
+        <w:t>Our incubation experiments demonstrated substantial latitudinal variation in reaction norms for both life-history and morphological traits of early-life coregonines in response to temperature. This provides evidence that coregonines do exhibit adaptation to latitude and possess a high level of thermal plasticity</w:t>
+      </w:r>
+      <w:r>
+        <w:rPr>
+          <w:rFonts w:ascii="Times New Roman" w:eastAsia="Times New Roman" w:hAnsi="Times New Roman" w:cs="Times New Roman"/>
+        </w:rPr>
+        <w:t xml:space="preserve"> in some traits</w:t>
+      </w:r>
+      <w:r>
+        <w:rPr>
+          <w:rFonts w:ascii="Times New Roman" w:eastAsia="Times New Roman" w:hAnsi="Times New Roman" w:cs="Times New Roman"/>
+        </w:rPr>
+        <w:t xml:space="preserve">. First, we found a high degree of local adaptation towards long incubation periods in high-latitude populations. Second, YSV had a strong response to temperature among populations across latitudes and was negatively correlated with LAH. Lastly, differential levels of parental effects were found among populations and traits. </w:t>
       </w:r>
     </w:p>
     <w:p>
@@ -3933,7 +4018,6 @@
     </w:p>
     <w:p>
       <w:pPr>
-        <w:spacing w:line="276" w:lineRule="auto"/>
         <w:rPr>
           <w:rFonts w:ascii="Times New Roman" w:eastAsia="Times New Roman" w:hAnsi="Times New Roman" w:cs="Times New Roman"/>
         </w:rPr>
@@ -3942,7 +4026,19 @@
         <w:rPr>
           <w:rFonts w:ascii="Times New Roman" w:eastAsia="Times New Roman" w:hAnsi="Times New Roman" w:cs="Times New Roman"/>
         </w:rPr>
-        <w:t xml:space="preserve">We hypothesized that embryonic and larval life stages of coregonine populations across latitudes differentially respond to changing winter conditions. All life-history and morphological traits, </w:t>
+        <w:t>We hypothesized that coregonine populations across latitudes differentially respond to changing winter conditions. All life-history and morphological traits</w:t>
+      </w:r>
+      <w:r>
+        <w:rPr>
+          <w:rFonts w:ascii="Times New Roman" w:eastAsia="Times New Roman" w:hAnsi="Times New Roman" w:cs="Times New Roman"/>
+        </w:rPr>
+        <w:t xml:space="preserve"> examined</w:t>
+      </w:r>
+      <w:r>
+        <w:rPr>
+          <w:rFonts w:ascii="Times New Roman" w:eastAsia="Times New Roman" w:hAnsi="Times New Roman" w:cs="Times New Roman"/>
+        </w:rPr>
+        <w:t xml:space="preserve">, </w:t>
       </w:r>
       <w:sdt>
         <w:sdtPr>
@@ -3990,27 +4086,57 @@
           <w:rFonts w:ascii="Times New Roman" w:eastAsia="Times New Roman" w:hAnsi="Times New Roman" w:cs="Times New Roman"/>
           <w:noProof/>
         </w:rPr>
-        <w:t xml:space="preserve">(Colby and Brooke 1970, Brooke and Colby 1980, Luczynski and </w:t>
-      </w:r>
-      <w:r>
-        <w:rPr>
-          <w:rFonts w:ascii="Times New Roman" w:eastAsia="Times New Roman" w:hAnsi="Times New Roman" w:cs="Times New Roman"/>
-          <w:noProof/>
+        <w:t>(Colby and Brooke 1970, Brooke and Colby 1980, Luczynski and Kirklewska 1984, Karjalainen et al. 2015)</w:t>
+      </w:r>
+      <w:r>
+        <w:rPr>
+          <w:rFonts w:ascii="Times New Roman" w:eastAsia="Times New Roman" w:hAnsi="Times New Roman" w:cs="Times New Roman"/>
+        </w:rPr>
+        <w:fldChar w:fldCharType="end"/>
+      </w:r>
+      <w:r>
+        <w:rPr>
+          <w:rFonts w:ascii="Times New Roman" w:eastAsia="Times New Roman" w:hAnsi="Times New Roman" w:cs="Times New Roman"/>
+        </w:rPr>
+        <w:t xml:space="preserve">. Although we did not see any latitudinal variation, Lake Ontario, our southernmost </w:t>
+      </w:r>
+      <w:r>
+        <w:rPr>
+          <w:rFonts w:ascii="Times New Roman" w:eastAsia="Times New Roman" w:hAnsi="Times New Roman" w:cs="Times New Roman"/>
         </w:rPr>
         <w:lastRenderedPageBreak/>
-        <w:t>Kirklewska 1984, Karjalainen et al. 2015)</w:t>
-      </w:r>
-      <w:r>
-        <w:rPr>
-          <w:rFonts w:ascii="Times New Roman" w:eastAsia="Times New Roman" w:hAnsi="Times New Roman" w:cs="Times New Roman"/>
-        </w:rPr>
-        <w:fldChar w:fldCharType="end"/>
-      </w:r>
-      <w:r>
-        <w:rPr>
-          <w:rFonts w:ascii="Times New Roman" w:eastAsia="Times New Roman" w:hAnsi="Times New Roman" w:cs="Times New Roman"/>
-        </w:rPr>
-        <w:t>. Although we did not see any latitudinal variation, Lake Ontario, our southernmost population, did have the strongest negative response to temperature suggesting that embryo survival in southern populations may be the most vulnerable to rising temperatures. Most coregonines, like many freshwater fishes, do not have the opportunity to migrate to colder waters due to the isolated nature of lakes. This result suggests that shifts in the developmental physiology of populations living close to their physiological water temperature limit would be required if coregonines are to persist under increasingly stressful conditions.</w:t>
+        <w:t xml:space="preserve">population, did have the strongest negative response to temperature suggesting that embryo survival in southern populations may be the most vulnerable to rising temperatures. Most coregonines, like many freshwater fishes, do not have the opportunity to migrate to colder waters due to the isolated nature of lakes. This result suggests that shifts in the developmental physiology of populations living close to their </w:t>
+      </w:r>
+      <w:r>
+        <w:rPr>
+          <w:rFonts w:ascii="Times New Roman" w:eastAsia="Times New Roman" w:hAnsi="Times New Roman" w:cs="Times New Roman"/>
+        </w:rPr>
+        <w:t>thermal</w:t>
+      </w:r>
+      <w:r>
+        <w:rPr>
+          <w:rFonts w:ascii="Times New Roman" w:eastAsia="Times New Roman" w:hAnsi="Times New Roman" w:cs="Times New Roman"/>
+        </w:rPr>
+        <w:t xml:space="preserve"> </w:t>
+      </w:r>
+      <w:r>
+        <w:rPr>
+          <w:rFonts w:ascii="Times New Roman" w:eastAsia="Times New Roman" w:hAnsi="Times New Roman" w:cs="Times New Roman"/>
+          <w:color w:val="000000"/>
+        </w:rPr>
+        <w:t>threshold</w:t>
+      </w:r>
+      <w:r>
+        <w:rPr>
+          <w:rFonts w:ascii="Times New Roman" w:eastAsia="Times New Roman" w:hAnsi="Times New Roman" w:cs="Times New Roman"/>
+        </w:rPr>
+        <w:t xml:space="preserve"> </w:t>
+      </w:r>
+      <w:r>
+        <w:rPr>
+          <w:rFonts w:ascii="Times New Roman" w:eastAsia="Times New Roman" w:hAnsi="Times New Roman" w:cs="Times New Roman"/>
+        </w:rPr>
+        <w:t>would be required if coregonines are to persist under increasingly stressful conditions.</w:t>
       </w:r>
     </w:p>
     <w:p>
@@ -4097,7 +4223,14 @@
         <w:rPr>
           <w:rFonts w:ascii="Times New Roman" w:eastAsia="Times New Roman" w:hAnsi="Times New Roman" w:cs="Times New Roman"/>
         </w:rPr>
-        <w:t>Spawning strategies of fish can be variable, occurring from daily to once in a lifetime</w:t>
+        <w:t>Spawning strategies of fish can be variable</w:t>
+      </w:r>
+      <w:r>
+        <w:rPr>
+          <w:rFonts w:ascii="Times New Roman" w:eastAsia="Times New Roman" w:hAnsi="Times New Roman" w:cs="Times New Roman"/>
+          <w:color w:val="000000"/>
+        </w:rPr>
+        <w:t>, occurring from daily to once in a lifetime or ranging across all seasons</w:t>
       </w:r>
       <w:r>
         <w:rPr>
@@ -4183,14 +4316,19 @@
         <w:rPr>
           <w:rFonts w:ascii="Times New Roman" w:eastAsia="Times New Roman" w:hAnsi="Times New Roman" w:cs="Times New Roman"/>
         </w:rPr>
-        <w:t xml:space="preserve">. In this context, our results on embryo incubation period in response to temperature was particularly interesting. High-latitude populations typically spawn earlier in autumn and may have the opportunity to shift timing of reproduction, while still providing an adequate incubation period for embryo development, if water temperatures continue to rise. Low latitude populations already spawn in late-autumn and may not have time for embryos to fully develop if incubation periods are shortened from rising water temperatures and do not have the thermal plasticity to withstand high temperatures. This potentially opens the question of is there an adaptive opportunity for lower latitude populations to have a subsequent spawning event peak later in the winter if temperatures continue to rise? Winter spawning populations may leave the spawning adults and their offspring less vulnerable to contemporary climate change. However, this shift would present significant biological challenges and require a </w:t>
-      </w:r>
-      <w:r>
-        <w:rPr>
-          <w:rFonts w:ascii="Times New Roman" w:eastAsia="Times New Roman" w:hAnsi="Times New Roman" w:cs="Times New Roman"/>
-        </w:rPr>
-        <w:lastRenderedPageBreak/>
-        <w:t xml:space="preserve">high and rapid evolutionary investment in the spawning adults to avoid complications in ovulation, egg quality, and embryo development. </w:t>
+        <w:t>. In this context, our results on embryo incubation period in response to temperature was particularly interesting. High-latitude populations typically spawn earlier in autumn and may have the opportunity to shift timing of reproduction</w:t>
+      </w:r>
+      <w:r>
+        <w:rPr>
+          <w:rFonts w:ascii="Times New Roman" w:eastAsia="Times New Roman" w:hAnsi="Times New Roman" w:cs="Times New Roman"/>
+        </w:rPr>
+        <w:t xml:space="preserve"> later into the season</w:t>
+      </w:r>
+      <w:r>
+        <w:rPr>
+          <w:rFonts w:ascii="Times New Roman" w:eastAsia="Times New Roman" w:hAnsi="Times New Roman" w:cs="Times New Roman"/>
+        </w:rPr>
+        <w:t xml:space="preserve">, while still providing an adequate incubation period for embryo development, if water temperatures continue to rise. Low latitude populations already spawn in late-autumn and may not have time for embryos to fully develop if incubation periods are shortened from rising water temperatures and do not have the thermal plasticity to withstand high temperatures. This potentially opens the question of is there an adaptive opportunity for lower latitude populations to have a subsequent spawning event peak later in the winter if temperatures continue to rise? Winter spawning populations may leave the spawning adults and their offspring less vulnerable to contemporary climate change. However, this shift would present significant biological challenges and require a high and rapid evolutionary investment in the spawning adults to avoid complications in ovulation, egg quality, and embryo development. </w:t>
       </w:r>
     </w:p>
     <w:p>
@@ -4212,7 +4350,8 @@
         <w:rPr>
           <w:rFonts w:ascii="Times New Roman" w:eastAsia="Times New Roman" w:hAnsi="Times New Roman" w:cs="Times New Roman"/>
         </w:rPr>
-        <w:t>Contrasting spawning strategies of apparently genetically similar fish are known to happen within other fish species. Atlantic herring (</w:t>
+        <w:lastRenderedPageBreak/>
+        <w:t>Contrasting spawning strategies of genetically similar fish are known to happen within other fish species. Atlantic herring (</w:t>
       </w:r>
       <w:r>
         <w:rPr>
@@ -4366,7 +4505,7 @@
         <w:rPr>
           <w:rFonts w:ascii="Times New Roman" w:eastAsia="Times New Roman" w:hAnsi="Times New Roman" w:cs="Times New Roman"/>
         </w:rPr>
-        <w:t xml:space="preserve"> spawning strategies. Further work examining reproductive plasticity of adults is needed but our results suggest that embryos are highly adapted to local incubation periods and would not possess the plasticity to synchronize development time with rising water temperatures. The adaptive response to warmer winter conditions would need to occur within adult life-history strategies.</w:t>
+        <w:t xml:space="preserve"> spawning strategies. Further work examining reproductive plasticity of adults is needed but our results suggest that embryos are adapted to local incubation periods and would not possess the plasticity to synchronize development time with rising water temperatures. The adaptive response to warmer winter conditions would need to occur within adult life-history strategies.</w:t>
       </w:r>
     </w:p>
     <w:p>
@@ -4519,6 +4658,36 @@
         </w:rPr>
         <w:t xml:space="preserve">. </w:t>
       </w:r>
+      <w:r>
+        <w:rPr>
+          <w:rFonts w:ascii="Times New Roman" w:eastAsia="Times New Roman" w:hAnsi="Times New Roman" w:cs="Times New Roman"/>
+        </w:rPr>
+        <w:t xml:space="preserve">While deep lakes may possess acceptable </w:t>
+      </w:r>
+      <w:r>
+        <w:rPr>
+          <w:rFonts w:ascii="Times New Roman" w:eastAsia="Times New Roman" w:hAnsi="Times New Roman" w:cs="Times New Roman"/>
+        </w:rPr>
+        <w:t>thermal refugia</w:t>
+      </w:r>
+      <w:r>
+        <w:rPr>
+          <w:rFonts w:ascii="Times New Roman" w:eastAsia="Times New Roman" w:hAnsi="Times New Roman" w:cs="Times New Roman"/>
+        </w:rPr>
+        <w:t xml:space="preserve"> for coregonines, access to suitable spawning and incubation habitat i</w:t>
+      </w:r>
+      <w:r>
+        <w:rPr>
+          <w:rFonts w:ascii="Times New Roman" w:eastAsia="Times New Roman" w:hAnsi="Times New Roman" w:cs="Times New Roman"/>
+        </w:rPr>
+        <w:t>s</w:t>
+      </w:r>
+      <w:r>
+        <w:rPr>
+          <w:rFonts w:ascii="Times New Roman" w:eastAsia="Times New Roman" w:hAnsi="Times New Roman" w:cs="Times New Roman"/>
+        </w:rPr>
+        <w:t xml:space="preserve"> unknown for most populations.</w:t>
+      </w:r>
     </w:p>
     <w:p>
       <w:pPr>
@@ -4596,14 +4765,14 @@
         <w:rPr>
           <w:rFonts w:ascii="Times New Roman" w:eastAsia="Times New Roman" w:hAnsi="Times New Roman" w:cs="Times New Roman"/>
         </w:rPr>
-        <w:t xml:space="preserve">. The challenge for managers making conservation decisions about temperature adaptation in </w:t>
+        <w:t xml:space="preserve">. The challenge for managers making conservation decisions about temperature adaptation in coregonines is to determine what trait is most important. LAH and YSV are negatively correlated </w:t>
       </w:r>
       <w:r>
         <w:rPr>
           <w:rFonts w:ascii="Times New Roman" w:eastAsia="Times New Roman" w:hAnsi="Times New Roman" w:cs="Times New Roman"/>
         </w:rPr>
         <w:lastRenderedPageBreak/>
-        <w:t>coregonines is to determine what trait is most important. LAH and YSV are negatively correlated and can have large implications on larval survival. Conserving yolk-sac during development extends endogenous feeding and delays starvation after hatching. However, species with long incubation periods often are fully developed before hatching and require yolk to sustain basal metabolic demands</w:t>
+        <w:t>and can have large implications on larval survival. Conserving yolk-sac during development extends endogenous feeding and delays starvation after hatching. However, species with long incubation periods often are fully developed before hatching and require yolk to sustain basal metabolic demands</w:t>
       </w:r>
       <w:r>
         <w:rPr>
@@ -4646,7 +4815,33 @@
         <w:rPr>
           <w:rFonts w:ascii="Times New Roman" w:eastAsia="Times New Roman" w:hAnsi="Times New Roman" w:cs="Times New Roman"/>
         </w:rPr>
-        <w:t xml:space="preserve">. Hatching at a larger size allows larvae to swim more effectively, be less vulnerable to predation, and feed more efficiently. Spring conditions, larval nursery habitat, and larval prey community structure all need to be considered when taking into account the relative importance of each trait. Climate change impacts may only exacerbate the importance of each morphological trait in determining either a match or mismatch between larval predators and their zooplanktonic prey. The trade-off between conserving yolk to delay starvation or consuming yolk to grow and feed exogenously is complicated and our data shows that population specifics need to be considered when making management decisions. </w:t>
+        <w:t>. Hatching at a larger size allows larvae to swim more effectively, be less vulnerable to predation, and feed more efficiently. Spring conditions, larval nursery habitat, and larval prey community structure all need to be considered when taking into account the relative importance of each trait</w:t>
+      </w:r>
+      <w:r>
+        <w:rPr>
+          <w:rFonts w:ascii="Times New Roman" w:eastAsia="Times New Roman" w:hAnsi="Times New Roman" w:cs="Times New Roman"/>
+        </w:rPr>
+        <w:t xml:space="preserve"> (</w:t>
+      </w:r>
+      <w:proofErr w:type="spellStart"/>
+      <w:r>
+        <w:rPr>
+          <w:rFonts w:ascii="Times New Roman" w:eastAsia="Times New Roman" w:hAnsi="Times New Roman" w:cs="Times New Roman"/>
+        </w:rPr>
+        <w:t>Lucke</w:t>
+      </w:r>
+      <w:proofErr w:type="spellEnd"/>
+      <w:r>
+        <w:rPr>
+          <w:rFonts w:ascii="Times New Roman" w:eastAsia="Times New Roman" w:hAnsi="Times New Roman" w:cs="Times New Roman"/>
+        </w:rPr>
+        <w:t xml:space="preserve"> et al. 2020)</w:t>
+      </w:r>
+      <w:r>
+        <w:rPr>
+          <w:rFonts w:ascii="Times New Roman" w:eastAsia="Times New Roman" w:hAnsi="Times New Roman" w:cs="Times New Roman"/>
+        </w:rPr>
+        <w:t>. Climate change impacts may only exacerbate the importance of each morphological trait in determining either a match or mismatch between larval predators and their zooplanktonic prey. The trade-off between conserving yolk to delay starvation or consuming yolk to grow and feed exogenously is complicated and our data shows that population specifics need to be considered when making management decisions.</w:t>
       </w:r>
     </w:p>
     <w:p>
@@ -5063,14 +5258,14 @@
         <w:rPr>
           <w:rFonts w:ascii="Times New Roman" w:eastAsia="Times New Roman" w:hAnsi="Times New Roman" w:cs="Times New Roman"/>
         </w:rPr>
-        <w:t xml:space="preserve"> where higher-latitude populations have a higher trait performance potential compared with lower-latitude populations. Countergradient variation suggests that higher-latitude populations compensate for a shorter growing season by evolving a higher overall efficiency in specific traits. Empirical support for the countergradient </w:t>
+        <w:t xml:space="preserve"> where higher-latitude populations have a higher trait performance potential compared with lower-latitude populations. Countergradient variation suggests that higher-latitude populations compensate for a shorter growing season by evolving a higher overall efficiency in specific traits. Empirical support for the countergradient hypothesis demonstrates a widespread phenomenon, and illustrates that geographic variation in </w:t>
       </w:r>
       <w:r>
         <w:rPr>
           <w:rFonts w:ascii="Times New Roman" w:eastAsia="Times New Roman" w:hAnsi="Times New Roman" w:cs="Times New Roman"/>
         </w:rPr>
         <w:lastRenderedPageBreak/>
-        <w:t>hypothesis demonstrates a widespread phenomenon, and illustrates that geographic variation in traits is a potentially important descriptor of differences among populations. We were not able to test the countergradient hypothesis because the limited number of populations and the geographical discrepancy between continents was concerning in applicability and precision. Our results do suggest that some form of latitudinal variation is present and increasing the number of populations within each continent for future studies may help provide an additional understanding into what is driving latitudinal compensation.</w:t>
+        <w:t>traits is a potentially important descriptor of differences among populations. We were not able to test the countergradient hypothesis because the limited number of populations and the geographical discrepancy between continents was concerning in applicability and precision. Our results do suggest that some form of latitudinal variation is present and increasing the number of populations within each continent for future studies may help provide an additional understanding into what is driving latitudinal compensation.</w:t>
       </w:r>
     </w:p>
     <w:p>
@@ -5359,7 +5554,7 @@
         <w:rPr>
           <w:rFonts w:ascii="Times New Roman" w:eastAsia="Times New Roman" w:hAnsi="Times New Roman" w:cs="Times New Roman"/>
         </w:rPr>
-        <w:t>, suggesting winter is likely to be the most sensitive season for coregonines. Southern Arctic charr populations in Europe are being negatively affected by rising winter temperatures and both current and projected winter water temperatures exceed 11°C  in many lakes at the southern European extent for coregonines</w:t>
+        <w:t>, suggesting winter is likely to be the most sensitive season for coregonines. Southern Arctic charr populations in Europe are being negatively affected by rising winter temperatures and both current and projected winter water temperatures exceed 11°C</w:t>
       </w:r>
       <w:r>
         <w:rPr>
@@ -5397,6 +5592,12 @@
           <w:rFonts w:ascii="Times New Roman" w:eastAsia="Times New Roman" w:hAnsi="Times New Roman" w:cs="Times New Roman"/>
         </w:rPr>
         <w:fldChar w:fldCharType="end"/>
+      </w:r>
+      <w:r>
+        <w:rPr>
+          <w:rFonts w:ascii="Times New Roman" w:eastAsia="Times New Roman" w:hAnsi="Times New Roman" w:cs="Times New Roman"/>
+        </w:rPr>
+        <w:t xml:space="preserve"> in many lakes at the southern European extent for coregonines</w:t>
       </w:r>
       <w:r>
         <w:rPr>
@@ -5435,28 +5636,13 @@
           <w:id w:val="2017181774"/>
         </w:sdtPr>
         <w:sdtEndPr/>
-        <w:sdtContent>
-          <w:commentRangeStart w:id="4"/>
-        </w:sdtContent>
+        <w:sdtContent/>
       </w:sdt>
       <w:r>
         <w:rPr>
           <w:rFonts w:ascii="Times New Roman" w:eastAsia="Times New Roman" w:hAnsi="Times New Roman" w:cs="Times New Roman"/>
         </w:rPr>
-        <w:t>remain out of hot water</w:t>
-      </w:r>
-      <w:commentRangeEnd w:id="4"/>
-      <w:r>
-        <w:rPr>
-          <w:rFonts w:ascii="Times New Roman" w:hAnsi="Times New Roman" w:cs="Times New Roman"/>
-        </w:rPr>
-        <w:commentReference w:id="4"/>
-      </w:r>
-      <w:r>
-        <w:rPr>
-          <w:rFonts w:ascii="Times New Roman" w:eastAsia="Times New Roman" w:hAnsi="Times New Roman" w:cs="Times New Roman"/>
-        </w:rPr>
-        <w:t>. Our hope is that this study provides a springboard for future large-scale experimental research on coregonines as we were able to provide evidence that coregonines do exhibit adaptation to latitude and possess a high level of thermal plasticity for some traits, even though this study was limited to three lakes. The methods we developed allow for reproducible and standardized results (</w:t>
+        <w:t>remain out of hot water. Our hope is that this study provides a springboard for future large-scale experimental research on coregonines as we were able to provide evidence that coregonines do exhibit adaptation to latitude and possess a high level of thermal plasticity for some traits, even though this study was limited to three lakes. The methods we developed allow for reproducible and standardized results (</w:t>
       </w:r>
       <w:r>
         <w:rPr>
@@ -5469,14 +5655,14 @@
         <w:rPr>
           <w:rFonts w:ascii="Times New Roman" w:eastAsia="Times New Roman" w:hAnsi="Times New Roman" w:cs="Times New Roman"/>
         </w:rPr>
-        <w:t xml:space="preserve"> constant water source across locations, no moving water, </w:t>
+        <w:t xml:space="preserve"> constant water source across locations, no moving water, individual-level measurements, etc.) that can be compared to future experiments as additional </w:t>
       </w:r>
       <w:r>
         <w:rPr>
           <w:rFonts w:ascii="Times New Roman" w:eastAsia="Times New Roman" w:hAnsi="Times New Roman" w:cs="Times New Roman"/>
         </w:rPr>
         <w:lastRenderedPageBreak/>
-        <w:t>individual-level measurements, etc.) that can be compared to future experiments as additional work examining temperature responses from a wider range of populations is warranted. Additionally, interpreting the impacts of trait heritability and maternal response within an environmental context continues to be important for determining how parental effects may assist species’ responses to rapid climate change.</w:t>
+        <w:t>work examining temperature responses from a wider range of populations is warranted. Additionally, interpreting the impacts of trait heritability and maternal response within an environmental context continues to be important for determining how parental effects may assist species’ responses to rapid climate change.</w:t>
       </w:r>
     </w:p>
     <w:p>
@@ -5534,7 +5720,7 @@
         </w:sdtPr>
         <w:sdtEndPr/>
         <w:sdtContent>
-          <w:commentRangeStart w:id="5"/>
+          <w:commentRangeStart w:id="4"/>
         </w:sdtContent>
       </w:sdt>
       <w:r>
@@ -5543,12 +5729,12 @@
         </w:rPr>
         <w:t>Konnevesi Research Station</w:t>
       </w:r>
-      <w:commentRangeEnd w:id="5"/>
+      <w:commentRangeEnd w:id="4"/>
       <w:r>
         <w:rPr>
           <w:rFonts w:ascii="Times New Roman" w:hAnsi="Times New Roman" w:cs="Times New Roman"/>
         </w:rPr>
-        <w:commentReference w:id="5"/>
+        <w:commentReference w:id="4"/>
       </w:r>
       <w:r>
         <w:rPr>
@@ -5647,7 +5833,7 @@
         </w:sdtPr>
         <w:sdtEndPr/>
         <w:sdtContent>
-          <w:commentRangeStart w:id="6"/>
+          <w:commentRangeStart w:id="5"/>
         </w:sdtContent>
       </w:sdt>
       <w:r>
@@ -5657,12 +5843,12 @@
         </w:rPr>
         <w:t>CITED</w:t>
       </w:r>
-      <w:commentRangeEnd w:id="6"/>
+      <w:commentRangeEnd w:id="5"/>
       <w:r>
         <w:rPr>
           <w:rFonts w:ascii="Times New Roman" w:hAnsi="Times New Roman" w:cs="Times New Roman"/>
         </w:rPr>
-        <w:commentReference w:id="6"/>
+        <w:commentReference w:id="5"/>
       </w:r>
       <w:r>
         <w:rPr>
@@ -5876,15 +6062,7 @@
           <w:rFonts w:ascii="Times New Roman" w:hAnsi="Times New Roman" w:cs="Times New Roman"/>
           <w:noProof/>
         </w:rPr>
-        <w:t xml:space="preserve">Brett, J. R. 1979. Environmental factors and growth. Fish physiology, vol. VIII. Bioenergetics </w:t>
-      </w:r>
-      <w:r>
-        <w:rPr>
-          <w:rFonts w:ascii="Times New Roman" w:hAnsi="Times New Roman" w:cs="Times New Roman"/>
-          <w:noProof/>
-        </w:rPr>
-        <w:lastRenderedPageBreak/>
-        <w:t>and growth:599–677.</w:t>
+        <w:t>Brett, J. R. 1979. Environmental factors and growth. Fish physiology, vol. VIII. Bioenergetics and growth:599–677.</w:t>
       </w:r>
     </w:p>
     <w:p>
@@ -5904,6 +6082,7 @@
           <w:rFonts w:ascii="Times New Roman" w:hAnsi="Times New Roman" w:cs="Times New Roman"/>
           <w:noProof/>
         </w:rPr>
+        <w:lastRenderedPageBreak/>
         <w:t>Brooke, L. T., and P. J. Colby. 1980. Development and survival of embryos of lake herring at different constant oxygen concentrations and temperatures. The Progressive Fish-Culturist 42:3–9.</w:t>
       </w:r>
     </w:p>
@@ -6184,15 +6363,7 @@
           <w:rFonts w:ascii="Times New Roman" w:hAnsi="Times New Roman" w:cs="Times New Roman"/>
           <w:noProof/>
         </w:rPr>
-        <w:t xml:space="preserve">Fang, X., H. G. Stefan, J. G. Eaton, J. H. Mccormick, and S. R. Alam. 2004. Simulation of thermal / dissolved oxygen habitat for fishes in lakes under different climate scenarios Part </w:t>
-      </w:r>
-      <w:r>
-        <w:rPr>
-          <w:rFonts w:ascii="Times New Roman" w:hAnsi="Times New Roman" w:cs="Times New Roman"/>
-          <w:noProof/>
-        </w:rPr>
-        <w:lastRenderedPageBreak/>
-        <w:t>2 . Cold-water fish in the contiguous US. Ecological Modelling 172:39–54.</w:t>
+        <w:t>Fang, X., H. G. Stefan, J. G. Eaton, J. H. Mccormick, and S. R. Alam. 2004. Simulation of thermal / dissolved oxygen habitat for fishes in lakes under different climate scenarios Part 2 . Cold-water fish in the contiguous US. Ecological Modelling 172:39–54.</w:t>
       </w:r>
     </w:p>
     <w:p>
@@ -6212,6 +6383,7 @@
           <w:rFonts w:ascii="Times New Roman" w:hAnsi="Times New Roman" w:cs="Times New Roman"/>
           <w:noProof/>
         </w:rPr>
+        <w:lastRenderedPageBreak/>
         <w:t>Favé, M.-J., and J. Turgeon. 2008. Patterns of genetic diversity in Great Lakes bloaters (Coregonus hoyi) with a view to future reintroduction in Lake Ontario. Conservation Genetics 9:281–293.</w:t>
       </w:r>
     </w:p>
@@ -6572,15 +6744,7 @@
           <w:rFonts w:ascii="Times New Roman" w:hAnsi="Times New Roman" w:cs="Times New Roman"/>
           <w:noProof/>
         </w:rPr>
-        <w:t xml:space="preserve">Kekäläinen, J., P. Oskoei, M. Janhunen, H. Koskinen, R. Kortet, and H. Huuskonen. 2018. Sperm pre-fertilization thermal environment shapes offspring phenotype and performance. </w:t>
-      </w:r>
-      <w:r>
-        <w:rPr>
-          <w:rFonts w:ascii="Times New Roman" w:hAnsi="Times New Roman" w:cs="Times New Roman"/>
-          <w:noProof/>
-        </w:rPr>
-        <w:lastRenderedPageBreak/>
-        <w:t>Journal of Experimental Biology 221.</w:t>
+        <w:t>Kekäläinen, J., P. Oskoei, M. Janhunen, H. Koskinen, R. Kortet, and H. Huuskonen. 2018. Sperm pre-fertilization thermal environment shapes offspring phenotype and performance. Journal of Experimental Biology 221.</w:t>
       </w:r>
     </w:p>
     <w:p>
@@ -6600,6 +6764,7 @@
           <w:rFonts w:ascii="Times New Roman" w:hAnsi="Times New Roman" w:cs="Times New Roman"/>
           <w:noProof/>
         </w:rPr>
+        <w:lastRenderedPageBreak/>
         <w:t>Kelly, S., T. N. Moore, E. de Eyto, M. Dillane, C. Goulon, J. Guillard, E. Lasne, P. McGinnity, R. Poole, and I. J. Winfield. 2020. Warming winters threaten peripheral Arctic charr populations of Europe. Climatic Change:1–20.</w:t>
       </w:r>
     </w:p>
@@ -6920,15 +7085,7 @@
           <w:rFonts w:ascii="Times New Roman" w:hAnsi="Times New Roman" w:cs="Times New Roman"/>
           <w:noProof/>
         </w:rPr>
-        <w:t xml:space="preserve">Meehl, G. A., T. F. Stocker, W. D. Collins, P. Friedlingstein, T. Gaye, J. M. Gregory, A. Kitoh, </w:t>
-      </w:r>
-      <w:r>
-        <w:rPr>
-          <w:rFonts w:ascii="Times New Roman" w:hAnsi="Times New Roman" w:cs="Times New Roman"/>
-          <w:noProof/>
-        </w:rPr>
-        <w:lastRenderedPageBreak/>
-        <w:t>R. Knutti, J. M. Murphy, and A. Noda. 2007. Global climate projections.</w:t>
+        <w:t>Meehl, G. A., T. F. Stocker, W. D. Collins, P. Friedlingstein, T. Gaye, J. M. Gregory, A. Kitoh, R. Knutti, J. M. Murphy, and A. Noda. 2007. Global climate projections.</w:t>
       </w:r>
     </w:p>
     <w:p>
@@ -6948,6 +7105,7 @@
           <w:rFonts w:ascii="Times New Roman" w:hAnsi="Times New Roman" w:cs="Times New Roman"/>
           <w:noProof/>
         </w:rPr>
+        <w:lastRenderedPageBreak/>
         <w:t>Myers, J. T., D. L. Yule, M. L. Jones, T. D. Ahrenstorff, T. R. Hrabik, R. M. Claramunt, M. P. Ebener, and E. K. Berglund. 2015. Spatial synchrony in cisco recruitment. Fisheries Research 165:11–21.</w:t>
       </w:r>
     </w:p>
@@ -7288,8 +7446,15 @@
           <w:rFonts w:ascii="Times New Roman" w:hAnsi="Times New Roman" w:cs="Times New Roman"/>
           <w:noProof/>
         </w:rPr>
+        <w:t xml:space="preserve">Stewart, J. 2011. Evidence of age-class truncation in some exploited marine fish populations in </w:t>
+      </w:r>
+      <w:r>
+        <w:rPr>
+          <w:rFonts w:ascii="Times New Roman" w:hAnsi="Times New Roman" w:cs="Times New Roman"/>
+          <w:noProof/>
+        </w:rPr>
         <w:lastRenderedPageBreak/>
-        <w:t>Stewart, J. 2011. Evidence of age-class truncation in some exploited marine fish populations in New South Wales, Australia. Fisheries Research 108:209–213.</w:t>
+        <w:t>New South Wales, Australia. Fisheries Research 108:209–213.</w:t>
       </w:r>
     </w:p>
     <w:p>
@@ -21562,7 +21727,7 @@
         </w:sdtPr>
         <w:sdtEndPr/>
         <w:sdtContent>
-          <w:commentRangeStart w:id="7"/>
+          <w:commentRangeStart w:id="6"/>
         </w:sdtContent>
       </w:sdt>
       <w:r>
@@ -21571,12 +21736,12 @@
         </w:rPr>
         <w:t>Table</w:t>
       </w:r>
-      <w:commentRangeEnd w:id="7"/>
+      <w:commentRangeEnd w:id="6"/>
       <w:r>
         <w:rPr>
           <w:rFonts w:ascii="Times New Roman" w:hAnsi="Times New Roman" w:cs="Times New Roman"/>
         </w:rPr>
-        <w:commentReference w:id="7"/>
+        <w:commentReference w:id="6"/>
       </w:r>
       <w:r>
         <w:rPr>
@@ -33071,7 +33236,7 @@
         </w:sdtPr>
         <w:sdtEndPr/>
         <w:sdtContent>
-          <w:commentRangeStart w:id="8"/>
+          <w:commentRangeStart w:id="7"/>
         </w:sdtContent>
       </w:sdt>
       <w:r>
@@ -33080,12 +33245,12 @@
         </w:rPr>
         <w:t>Figure</w:t>
       </w:r>
-      <w:commentRangeEnd w:id="8"/>
+      <w:commentRangeEnd w:id="7"/>
       <w:r>
         <w:rPr>
           <w:rFonts w:ascii="Times New Roman" w:hAnsi="Times New Roman" w:cs="Times New Roman"/>
         </w:rPr>
-        <w:commentReference w:id="8"/>
+        <w:commentReference w:id="7"/>
       </w:r>
       <w:r>
         <w:rPr>
@@ -33483,7 +33648,7 @@
       </w:r>
     </w:p>
   </w:comment>
-  <w:comment w:id="4" w:author="Taylor Stewart" w:date="2020-11-05T22:41:00Z" w:initials="">
+  <w:comment w:id="4" w:author="Taylor Stewart" w:date="2020-11-04T21:36:00Z" w:initials="">
     <w:p>
       <w:pPr>
         <w:widowControl w:val="0"/>
@@ -33508,11 +33673,11 @@
           <w:sz w:val="22"/>
           <w:szCs w:val="22"/>
         </w:rPr>
-        <w:t>yes, pun intended.</w:t>
+        <w:t>Wait, or was it a commercial fisherman? Google's Finnish to English translation is awful!</w:t>
       </w:r>
     </w:p>
   </w:comment>
-  <w:comment w:id="5" w:author="Taylor Stewart" w:date="2020-11-04T21:36:00Z" w:initials="">
+  <w:comment w:id="5" w:author="Taylor Stewart" w:date="2020-11-04T19:37:00Z" w:initials="">
     <w:p>
       <w:pPr>
         <w:widowControl w:val="0"/>
@@ -33537,40 +33702,11 @@
           <w:sz w:val="22"/>
           <w:szCs w:val="22"/>
         </w:rPr>
-        <w:t>Wait, or was it a commercial fisherman? Google's Finnish to English translation is awful!</w:t>
+        <w:t>I have not reviewed any of these. Directly imported from Mendeley. Ignore format for now.</w:t>
       </w:r>
     </w:p>
   </w:comment>
-  <w:comment w:id="6" w:author="Taylor Stewart" w:date="2020-11-04T19:37:00Z" w:initials="">
-    <w:p>
-      <w:pPr>
-        <w:widowControl w:val="0"/>
-        <w:pBdr>
-          <w:top w:val="nil"/>
-          <w:left w:val="nil"/>
-          <w:bottom w:val="nil"/>
-          <w:right w:val="nil"/>
-          <w:between w:val="nil"/>
-        </w:pBdr>
-        <w:rPr>
-          <w:rFonts w:ascii="Arial" w:eastAsia="Arial" w:hAnsi="Arial" w:cs="Arial"/>
-          <w:color w:val="000000"/>
-          <w:sz w:val="22"/>
-          <w:szCs w:val="22"/>
-        </w:rPr>
-      </w:pPr>
-      <w:r>
-        <w:rPr>
-          <w:rFonts w:ascii="Arial" w:eastAsia="Arial" w:hAnsi="Arial" w:cs="Arial"/>
-          <w:color w:val="000000"/>
-          <w:sz w:val="22"/>
-          <w:szCs w:val="22"/>
-        </w:rPr>
-        <w:t>I have not reviewed any of these. Directly imported from Mendeley. Ignore format for now.</w:t>
-      </w:r>
-    </w:p>
-  </w:comment>
-  <w:comment w:id="7" w:author="Taylor Stewart" w:date="2020-11-03T20:24:00Z" w:initials="">
+  <w:comment w:id="6" w:author="Taylor Stewart" w:date="2020-11-03T20:24:00Z" w:initials="">
     <w:p>
       <w:pPr>
         <w:widowControl w:val="0"/>
@@ -33626,7 +33762,7 @@
       </w:r>
     </w:p>
   </w:comment>
-  <w:comment w:id="8" w:author="Taylor Stewart" w:date="2020-11-05T16:37:00Z" w:initials="">
+  <w:comment w:id="7" w:author="Taylor Stewart" w:date="2020-11-05T16:37:00Z" w:initials="">
     <w:p>
       <w:pPr>
         <w:widowControl w:val="0"/>
@@ -33664,7 +33800,6 @@
   <w15:commentEx w15:paraId="00000488" w15:done="0"/>
   <w15:commentEx w15:paraId="00000486" w15:done="0"/>
   <w15:commentEx w15:paraId="00000485" w15:done="0"/>
-  <w15:commentEx w15:paraId="0000047E" w15:done="0"/>
   <w15:commentEx w15:paraId="00000489" w15:done="0"/>
   <w15:commentEx w15:paraId="0000047D" w15:done="0"/>
   <w15:commentEx w15:paraId="0000048B" w15:done="0"/>
@@ -33678,7 +33813,6 @@
   <w16cid:commentId w16cid:paraId="00000488" w16cid:durableId="234FEACF"/>
   <w16cid:commentId w16cid:paraId="00000486" w16cid:durableId="234FEACE"/>
   <w16cid:commentId w16cid:paraId="00000485" w16cid:durableId="234FEACC"/>
-  <w16cid:commentId w16cid:paraId="0000047E" w16cid:durableId="234FEACB"/>
   <w16cid:commentId w16cid:paraId="00000489" w16cid:durableId="234FEACA"/>
   <w16cid:commentId w16cid:paraId="0000047D" w16cid:durableId="234FEAC9"/>
   <w16cid:commentId w16cid:paraId="0000048B" w16cid:durableId="234FEAC7"/>
@@ -35221,28 +35355,28 @@
 </file>
 
 <file path=customXml/item1.xml><?xml version="1.0" encoding="utf-8"?>
-<b:Sources xmlns:b="http://schemas.openxmlformats.org/officeDocument/2006/bibliography" xmlns="http://schemas.openxmlformats.org/officeDocument/2006/bibliography" SelectedStyle="/APASixthEditionOfficeOnline.xsl" StyleName="APA" Version="6"/>
-</file>
-
-<file path=customXml/item2.xml><?xml version="1.0" encoding="utf-8"?>
 <go:gDocsCustomXmlDataStorage xmlns:go="http://customooxmlschemas.google.com/" xmlns:r="http://schemas.openxmlformats.org/officeDocument/2006/relationships">
   <go:docsCustomData xmlns:go="http://customooxmlschemas.google.com/" roundtripDataSignature="AMtx7miSc9wW4Jx6EV4niBjcBGPU4JxUbQ==">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</go:docsCustomData>
 </go:gDocsCustomXmlDataStorage>
 </file>
 
-<file path=customXml/itemProps1.xml><?xml version="1.0" encoding="utf-8"?>
-<ds:datastoreItem xmlns:ds="http://schemas.openxmlformats.org/officeDocument/2006/customXml" ds:itemID="{5854201B-B546-2A42-945E-5FF624D02E3E}">
-  <ds:schemaRefs>
-    <ds:schemaRef ds:uri="http://schemas.openxmlformats.org/officeDocument/2006/bibliography"/>
-  </ds:schemaRefs>
-</ds:datastoreItem>
+<file path=customXml/item2.xml><?xml version="1.0" encoding="utf-8"?>
+<b:Sources xmlns:b="http://schemas.openxmlformats.org/officeDocument/2006/bibliography" xmlns="http://schemas.openxmlformats.org/officeDocument/2006/bibliography" SelectedStyle="/APASixthEditionOfficeOnline.xsl" StyleName="APA" Version="6"/>
 </file>
 
-<file path=customXml/itemProps2.xml><?xml version="1.0" encoding="utf-8"?>
+<file path=customXml/itemProps1.xml><?xml version="1.0" encoding="utf-8"?>
 <ds:datastoreItem xmlns:ds="http://schemas.openxmlformats.org/officeDocument/2006/customXml" ds:itemID="{11111111-1234-1234-1234-123412341234}">
   <ds:schemaRefs>
     <ds:schemaRef ds:uri="http://customooxmlschemas.google.com/"/>
     <ds:schemaRef ds:uri="http://schemas.openxmlformats.org/officeDocument/2006/relationships"/>
   </ds:schemaRefs>
 </ds:datastoreItem>
+</file>
+
+<file path=customXml/itemProps2.xml><?xml version="1.0" encoding="utf-8"?>
+<ds:datastoreItem xmlns:ds="http://schemas.openxmlformats.org/officeDocument/2006/customXml" ds:itemID="{5854201B-B546-2A42-945E-5FF624D02E3E}">
+  <ds:schemaRefs>
+    <ds:schemaRef ds:uri="http://schemas.openxmlformats.org/officeDocument/2006/bibliography"/>
+  </ds:schemaRefs>
+</ds:datastoreItem>
 </file>
</xml_diff>